<commit_message>
update resume, add uc email, and upload cover letter to resources folder
</commit_message>
<xml_diff>
--- a/Resources/Resume-Hardware.docx
+++ b/Resources/Resume-Hardware.docx
@@ -244,8 +244,6 @@
         </w:rPr>
         <w:t xml:space="preserve"> (type/ view in browser)</w:t>
       </w:r>
-      <w:bookmarkStart w:id="0" w:name="_GoBack"/>
-      <w:bookmarkEnd w:id="0"/>
     </w:p>
     <w:p>
       <w:pPr>
@@ -479,13 +477,13 @@
         <w:rPr>
           <w:rFonts w:ascii="Calibri" w:eastAsia="Calibri" w:hAnsi="Calibri" w:cs="Calibri"/>
         </w:rPr>
-        <w:t xml:space="preserve">C#/ </w:t>
-      </w:r>
-      <w:r>
-        <w:rPr>
-          <w:rFonts w:ascii="Calibri" w:eastAsia="Calibri" w:hAnsi="Calibri" w:cs="Calibri"/>
-        </w:rPr>
-        <w:t>HTML/ JavaScript/ CSS</w:t>
+        <w:t>C#</w:t>
+      </w:r>
+      <w:r>
+        <w:rPr>
+          <w:rFonts w:ascii="Calibri" w:eastAsia="Calibri" w:hAnsi="Calibri" w:cs="Calibri"/>
+        </w:rPr>
+        <w:t>/ JavaScript</w:t>
       </w:r>
       <w:r>
         <w:rPr>
@@ -537,7 +535,13 @@
         <w:rPr>
           <w:rFonts w:ascii="Calibri" w:eastAsia="Calibri" w:hAnsi="Calibri" w:cs="Calibri"/>
         </w:rPr>
-        <w:t>/ C/ Arduino</w:t>
+        <w:t>/ C</w:t>
+      </w:r>
+      <w:r>
+        <w:rPr>
+          <w:rFonts w:ascii="Calibri" w:eastAsia="Calibri" w:hAnsi="Calibri" w:cs="Calibri"/>
+        </w:rPr>
+        <w:t>/ CSS/ HTML</w:t>
       </w:r>
     </w:p>
     <w:p>
@@ -658,7 +662,27 @@
         <w:rPr>
           <w:rFonts w:ascii="Calibri" w:eastAsia="Calibri" w:hAnsi="Calibri" w:cs="Calibri"/>
         </w:rPr>
-        <w:t xml:space="preserve">Other Software: B2Spice/ Autodesk Inventor/ Multisim/ NX10/ </w:t>
+        <w:t xml:space="preserve">Other Software: </w:t>
+      </w:r>
+      <w:proofErr w:type="spellStart"/>
+      <w:r>
+        <w:rPr>
+          <w:rFonts w:ascii="Calibri" w:eastAsia="Calibri" w:hAnsi="Calibri" w:cs="Calibri"/>
+        </w:rPr>
+        <w:t>logisim</w:t>
+      </w:r>
+      <w:proofErr w:type="spellEnd"/>
+      <w:r>
+        <w:rPr>
+          <w:rFonts w:ascii="Calibri" w:eastAsia="Calibri" w:hAnsi="Calibri" w:cs="Calibri"/>
+        </w:rPr>
+        <w:t xml:space="preserve">/ </w:t>
+      </w:r>
+      <w:r>
+        <w:rPr>
+          <w:rFonts w:ascii="Calibri" w:eastAsia="Calibri" w:hAnsi="Calibri" w:cs="Calibri"/>
+        </w:rPr>
+        <w:t xml:space="preserve">B2Spice/ Autodesk Inventor/ Multisim/ NX10/ </w:t>
       </w:r>
       <w:proofErr w:type="spellStart"/>
       <w:r>
@@ -1322,7 +1346,21 @@
         <w:rPr>
           <w:rFonts w:ascii="Calibri" w:eastAsia="Calibri" w:hAnsi="Calibri" w:cs="Calibri"/>
         </w:rPr>
-        <w:t>Responsible for designing guitar body in auto-cad as well as researching possible designs</w:t>
+        <w:t xml:space="preserve">Responsible for designing </w:t>
+      </w:r>
+      <w:r>
+        <w:rPr>
+          <w:rFonts w:ascii="Calibri" w:eastAsia="Calibri" w:hAnsi="Calibri" w:cs="Calibri"/>
+        </w:rPr>
+        <w:t xml:space="preserve">a </w:t>
+      </w:r>
+      <w:bookmarkStart w:id="0" w:name="_GoBack"/>
+      <w:bookmarkEnd w:id="0"/>
+      <w:r>
+        <w:rPr>
+          <w:rFonts w:ascii="Calibri" w:eastAsia="Calibri" w:hAnsi="Calibri" w:cs="Calibri"/>
+        </w:rPr>
+        <w:t>guitar body in auto-cad as well as researching possible designs</w:t>
       </w:r>
     </w:p>
     <w:p>

</xml_diff>